<commit_message>
node http agent pool
</commit_message>
<xml_diff>
--- a/Nodejs-learning/node官方文档阅读.docx
+++ b/Nodejs-learning/node官方文档阅读.docx
@@ -3,11 +3,70 @@
 <w:document xmlns:wpc="http://schemas.microsoft.com/office/word/2010/wordprocessingCanvas" xmlns:mc="http://schemas.openxmlformats.org/markup-compatibility/2006" xmlns:o="urn:schemas-microsoft-com:office:office" xmlns:r="http://schemas.openxmlformats.org/officeDocument/2006/relationships" xmlns:m="http://schemas.openxmlformats.org/officeDocument/2006/math" xmlns:v="urn:schemas-microsoft-com:vml" xmlns:wp14="http://schemas.microsoft.com/office/word/2010/wordprocessingDrawing" xmlns:wp="http://schemas.openxmlformats.org/drawingml/2006/wordprocessingDrawing" xmlns:w="http://schemas.openxmlformats.org/wordprocessingml/2006/main" xmlns:w14="http://schemas.microsoft.com/office/word/2010/wordml" xmlns:w10="urn:schemas-microsoft-com:office:word" xmlns:w15="http://schemas.microsoft.com/office/word/2012/wordml" xmlns:wpg="http://schemas.microsoft.com/office/word/2010/wordprocessingGroup" xmlns:wpi="http://schemas.microsoft.com/office/word/2010/wordprocessingInk" xmlns:wne="http://schemas.microsoft.com/office/word/2006/wordml" xmlns:wps="http://schemas.microsoft.com/office/word/2010/wordprocessingShape" xmlns:wpsCustomData="http://www.wps.cn/officeDocument/2013/wpsCustomData" mc:Ignorable="w14 w15 wp14">
   <w:body>
     <w:p>
+      <w:pPr>
+        <w:rPr>
+          <w:rFonts w:hint="eastAsia"/>
+        </w:rPr>
+      </w:pPr>
       <w:r>
         <w:rPr>
           <w:rFonts w:hint="eastAsia"/>
         </w:rPr>
+        <w:fldChar w:fldCharType="begin"/>
+      </w:r>
+      <w:r>
+        <w:rPr>
+          <w:rFonts w:hint="eastAsia"/>
+        </w:rPr>
+        <w:instrText xml:space="preserve"> HYPERLINK "https://nodejs.org/en/docs/guides/anatomy-of-an-http-transaction/#http-status-code" </w:instrText>
+      </w:r>
+      <w:r>
+        <w:rPr>
+          <w:rFonts w:hint="eastAsia"/>
+        </w:rPr>
+        <w:fldChar w:fldCharType="separate"/>
+      </w:r>
+      <w:r>
+        <w:rPr>
+          <w:rStyle w:val="3"/>
+          <w:rFonts w:hint="eastAsia"/>
+        </w:rPr>
         <w:t>https://nodejs.org/en/docs/guides/anatomy-of-an-http-transaction/#http-status-code</w:t>
+      </w:r>
+      <w:r>
+        <w:rPr>
+          <w:rFonts w:hint="eastAsia"/>
+        </w:rPr>
+        <w:fldChar w:fldCharType="end"/>
+      </w:r>
+    </w:p>
+    <w:p>
+      <w:pPr>
+        <w:rPr>
+          <w:rFonts w:hint="eastAsia"/>
+        </w:rPr>
+      </w:pPr>
+    </w:p>
+    <w:p>
+      <w:pPr>
+        <w:rPr>
+          <w:rFonts w:hint="eastAsia"/>
+        </w:rPr>
+      </w:pPr>
+    </w:p>
+    <w:p>
+      <w:pPr>
+        <w:rPr>
+          <w:rFonts w:hint="eastAsia" w:eastAsiaTheme="minorEastAsia"/>
+          <w:lang w:val="en-US" w:eastAsia="zh-CN"/>
+        </w:rPr>
+      </w:pPr>
+      <w:r>
+        <w:rPr>
+          <w:rFonts w:hint="eastAsia" w:eastAsiaTheme="minorEastAsia"/>
+          <w:lang w:val="en-US" w:eastAsia="zh-CN"/>
+        </w:rPr>
+        <w:t>https://nodejs.org/dist/latest-v6.x/docs/api/http.html#http_new_agent_options</w:t>
       </w:r>
       <w:bookmarkStart w:id="0" w:name="_GoBack"/>
       <w:bookmarkEnd w:id="0"/>
@@ -302,7 +361,7 @@
     <w:semiHidden/>
     <w:uiPriority w:val="0"/>
   </w:style>
-  <w:style w:type="table" w:default="1" w:styleId="3">
+  <w:style w:type="table" w:default="1" w:styleId="4">
     <w:name w:val="Normal Table"/>
     <w:semiHidden/>
     <w:uiPriority w:val="0"/>
@@ -315,6 +374,15 @@
         <w:right w:w="108" w:type="dxa"/>
       </w:tblCellMar>
     </w:tblPr>
+  </w:style>
+  <w:style w:type="character" w:styleId="3">
+    <w:name w:val="Hyperlink"/>
+    <w:basedOn w:val="2"/>
+    <w:uiPriority w:val="0"/>
+    <w:rPr>
+      <w:color w:val="0000FF"/>
+      <w:u w:val="single"/>
+    </w:rPr>
   </w:style>
 </w:styles>
 </file>

</xml_diff>